<commit_message>
Deleted a test file
</commit_message>
<xml_diff>
--- a/minutes/Week 3 28 March - Sonit.docx
+++ b/minutes/Week 3 28 March - Sonit.docx
@@ -370,6 +370,12 @@
           <w:lang w:val="en-US"/>
         </w:rPr>
         <w:t xml:space="preserve">App is also available </w:t>
+      </w:r>
+      <w:r>
+        <w:rPr>
+          <w:lang w:val="en-US"/>
+        </w:rPr>
+        <w:t>for Energy load</w:t>
       </w:r>
       <w:r>
         <w:rPr>

</xml_diff>